<commit_message>
email added to Assignments
</commit_message>
<xml_diff>
--- a/Documents/CTIN485L_AdvancedGameDevelopment_Assignments.docx
+++ b/Documents/CTIN485L_AdvancedGameDevelopment_Assignments.docx
@@ -64,34 +64,56 @@
           <w:sz w:val="20"/>
           <w:szCs w:val="20"/>
         </w:rPr>
-        <w:t xml:space="preserve">Level </w:t>
-      </w:r>
-      <w:r>
-        <w:rPr>
-          <w:rFonts w:cstheme="minorHAnsi"/>
-          <w:color w:val="000000" w:themeColor="text1"/>
-          <w:sz w:val="20"/>
-          <w:szCs w:val="20"/>
-        </w:rPr>
-        <w:t>Submit assignment</w:t>
-      </w:r>
-      <w:r>
-        <w:rPr>
-          <w:rFonts w:cstheme="minorHAnsi"/>
-          <w:color w:val="000000" w:themeColor="text1"/>
-          <w:sz w:val="20"/>
-          <w:szCs w:val="20"/>
-        </w:rPr>
-        <w:t>s via GitH</w:t>
-      </w:r>
-      <w:r>
-        <w:rPr>
-          <w:rFonts w:cstheme="minorHAnsi"/>
-          <w:color w:val="000000" w:themeColor="text1"/>
-          <w:sz w:val="20"/>
-          <w:szCs w:val="20"/>
-        </w:rPr>
-        <w:t xml:space="preserve">ub : </w:t>
+        <w:t>Level Submit assignment</w:t>
+      </w:r>
+      <w:r>
+        <w:rPr>
+          <w:rFonts w:cstheme="minorHAnsi"/>
+          <w:color w:val="000000" w:themeColor="text1"/>
+          <w:sz w:val="20"/>
+          <w:szCs w:val="20"/>
+        </w:rPr>
+        <w:t xml:space="preserve">s via </w:t>
+      </w:r>
+      <w:proofErr w:type="spellStart"/>
+      <w:proofErr w:type="gramStart"/>
+      <w:r>
+        <w:rPr>
+          <w:rFonts w:cstheme="minorHAnsi"/>
+          <w:color w:val="000000" w:themeColor="text1"/>
+          <w:sz w:val="20"/>
+          <w:szCs w:val="20"/>
+        </w:rPr>
+        <w:t>GitH</w:t>
+      </w:r>
+      <w:r>
+        <w:rPr>
+          <w:rFonts w:cstheme="minorHAnsi"/>
+          <w:color w:val="000000" w:themeColor="text1"/>
+          <w:sz w:val="20"/>
+          <w:szCs w:val="20"/>
+        </w:rPr>
+        <w:t>ub</w:t>
+      </w:r>
+      <w:proofErr w:type="spellEnd"/>
+      <w:r>
+        <w:rPr>
+          <w:rFonts w:cstheme="minorHAnsi"/>
+          <w:color w:val="000000" w:themeColor="text1"/>
+          <w:sz w:val="20"/>
+          <w:szCs w:val="20"/>
+        </w:rPr>
+        <w:t xml:space="preserve"> :</w:t>
+      </w:r>
+      <w:proofErr w:type="gramEnd"/>
+      <w:r>
+        <w:rPr>
+          <w:rFonts w:cstheme="minorHAnsi"/>
+          <w:color w:val="000000" w:themeColor="text1"/>
+          <w:sz w:val="20"/>
+          <w:szCs w:val="20"/>
+        </w:rPr>
+        <w:t xml:space="preserve"> </w:t>
       </w:r>
       <w:hyperlink r:id="rId5" w:history="1">
         <w:r>
@@ -131,16 +153,56 @@
           <w:sz w:val="20"/>
           <w:szCs w:val="20"/>
         </w:rPr>
-        <w:t>Email Name of GitH</w:t>
-      </w:r>
-      <w:r>
-        <w:rPr>
-          <w:rFonts w:cstheme="minorHAnsi"/>
-          <w:color w:val="000000" w:themeColor="text1"/>
-          <w:sz w:val="20"/>
-          <w:szCs w:val="20"/>
-        </w:rPr>
-        <w:t xml:space="preserve">ub account to gain access. </w:t>
+        <w:t xml:space="preserve">Email Name of </w:t>
+      </w:r>
+      <w:proofErr w:type="spellStart"/>
+      <w:r>
+        <w:rPr>
+          <w:rFonts w:cstheme="minorHAnsi"/>
+          <w:color w:val="000000" w:themeColor="text1"/>
+          <w:sz w:val="20"/>
+          <w:szCs w:val="20"/>
+        </w:rPr>
+        <w:t>GitH</w:t>
+      </w:r>
+      <w:r>
+        <w:rPr>
+          <w:rFonts w:cstheme="minorHAnsi"/>
+          <w:color w:val="000000" w:themeColor="text1"/>
+          <w:sz w:val="20"/>
+          <w:szCs w:val="20"/>
+        </w:rPr>
+        <w:t>ub</w:t>
+      </w:r>
+      <w:proofErr w:type="spellEnd"/>
+      <w:r>
+        <w:rPr>
+          <w:rFonts w:cstheme="minorHAnsi"/>
+          <w:color w:val="000000" w:themeColor="text1"/>
+          <w:sz w:val="20"/>
+          <w:szCs w:val="20"/>
+        </w:rPr>
+        <w:t xml:space="preserve"> account to gain access. </w:t>
+      </w:r>
+      <w:r>
+        <w:rPr>
+          <w:rFonts w:cstheme="minorHAnsi"/>
+          <w:color w:val="000000" w:themeColor="text1"/>
+          <w:sz w:val="20"/>
+          <w:szCs w:val="20"/>
+        </w:rPr>
+        <w:t xml:space="preserve"> [archieoi[at]gmail.com</w:t>
+      </w:r>
+      <w:bookmarkStart w:id="0" w:name="_GoBack"/>
+      <w:bookmarkEnd w:id="0"/>
+      <w:r>
+        <w:rPr>
+          <w:rFonts w:cstheme="minorHAnsi"/>
+          <w:color w:val="000000" w:themeColor="text1"/>
+          <w:sz w:val="20"/>
+          <w:szCs w:val="20"/>
+        </w:rPr>
+        <w:t>]</w:t>
       </w:r>
     </w:p>
     <w:p>
@@ -338,7 +400,17 @@
           <w:sz w:val="20"/>
           <w:szCs w:val="20"/>
         </w:rPr>
-        <w:t>k in GitH</w:t>
+        <w:t xml:space="preserve">k in </w:t>
+      </w:r>
+      <w:proofErr w:type="spellStart"/>
+      <w:r>
+        <w:rPr>
+          <w:rFonts w:cstheme="minorHAnsi"/>
+          <w:color w:val="000000" w:themeColor="text1"/>
+          <w:sz w:val="20"/>
+          <w:szCs w:val="20"/>
+        </w:rPr>
+        <w:t>GitH</w:t>
       </w:r>
       <w:r>
         <w:rPr>
@@ -349,6 +421,7 @@
         </w:rPr>
         <w:t>ub</w:t>
       </w:r>
+      <w:proofErr w:type="spellEnd"/>
       <w:r>
         <w:rPr>
           <w:rFonts w:cstheme="minorHAnsi"/>
@@ -358,8 +431,6 @@
         </w:rPr>
         <w:t>.</w:t>
       </w:r>
-      <w:bookmarkStart w:id="0" w:name="_GoBack"/>
-      <w:bookmarkEnd w:id="0"/>
     </w:p>
     <w:sectPr>
       <w:pgSz w:w="12240" w:h="15840"/>

</xml_diff>